<commit_message>
realizando cambios en DEUI
</commit_message>
<xml_diff>
--- a/Desarrollo/PWFU/Desarrollo/PWFU-DEUI.docx
+++ b/Desarrollo/PWFU/Desarrollo/PWFU-DEUI.docx
@@ -703,15 +703,7 @@
                 <w:sz w:val="24"/>
                 <w:szCs w:val="24"/>
               </w:rPr>
-              <w:t>1.</w:t>
-            </w:r>
-            <w:r>
-              <w:rPr>
-                <w:rFonts w:ascii="Times New Roman" w:eastAsia="Times New Roman" w:hAnsi="Times New Roman" w:cs="Times New Roman"/>
-                <w:sz w:val="24"/>
-                <w:szCs w:val="24"/>
-              </w:rPr>
-              <w:t>1</w:t>
+              <w:t>1.1</w:t>
             </w:r>
           </w:p>
         </w:tc>
@@ -2464,9 +2456,8 @@
           <w:szCs w:val="24"/>
           <w:lang w:val="es-PE"/>
         </w:rPr>
-        <w:t xml:space="preserve">Este documento de diseño inicial establece la visión general y los objetivos para la interfaz web de la plataforma </w:t>
-      </w:r>
-      <w:proofErr w:type="gramStart"/>
+        <w:t>Este documento de diseño inicial establece la visión general y los objetivos para la interfaz de la plataforma</w:t>
+      </w:r>
       <w:r>
         <w:rPr>
           <w:rFonts w:ascii="Times New Roman" w:eastAsia="Times New Roman" w:hAnsi="Times New Roman" w:cs="Times New Roman"/>
@@ -2475,9 +2466,8 @@
           <w:szCs w:val="24"/>
           <w:lang w:val="es-PE"/>
         </w:rPr>
-        <w:t>de crowdfunding</w:t>
-      </w:r>
-      <w:proofErr w:type="gramEnd"/>
+        <w:t xml:space="preserve"> web</w:t>
+      </w:r>
       <w:r>
         <w:rPr>
           <w:rFonts w:ascii="Times New Roman" w:eastAsia="Times New Roman" w:hAnsi="Times New Roman" w:cs="Times New Roman"/>
@@ -2488,7 +2478,6 @@
         </w:rPr>
         <w:t xml:space="preserve"> </w:t>
       </w:r>
-      <w:proofErr w:type="spellStart"/>
       <w:r>
         <w:rPr>
           <w:rFonts w:ascii="Times New Roman" w:eastAsia="Times New Roman" w:hAnsi="Times New Roman" w:cs="Times New Roman"/>
@@ -2497,9 +2486,8 @@
           <w:szCs w:val="24"/>
           <w:lang w:val="es-PE"/>
         </w:rPr>
-        <w:t>uFunding</w:t>
-      </w:r>
-      <w:proofErr w:type="spellEnd"/>
+        <w:t>Uf</w:t>
+      </w:r>
       <w:r>
         <w:rPr>
           <w:rFonts w:ascii="Times New Roman" w:eastAsia="Times New Roman" w:hAnsi="Times New Roman" w:cs="Times New Roman"/>
@@ -2508,7 +2496,7 @@
           <w:szCs w:val="24"/>
           <w:lang w:val="es-PE"/>
         </w:rPr>
-        <w:t>. El diseño se centrará en brindar una experiencia de usuario atractiva y funcional para inversores y creadores de proyectos, con un enfoque en la facilidad de uso y la seguridad.</w:t>
+        <w:t>unding. El diseño se centrará en brindar una experiencia de usuario atractiva y funcional para inversores y creadores de proyectos, con un enfoque en la facilidad de uso y la seguridad.</w:t>
       </w:r>
     </w:p>
     <w:p>
@@ -4428,9 +4416,7 @@
       <w:tblStyleRowBandSize w:val="1"/>
       <w:tblStyleColBandSize w:val="1"/>
       <w:tblCellMar>
-        <w:top w:w="0" w:type="dxa"/>
         <w:left w:w="108" w:type="dxa"/>
-        <w:bottom w:w="0" w:type="dxa"/>
         <w:right w:w="108" w:type="dxa"/>
       </w:tblCellMar>
     </w:tblPr>

</xml_diff>